<commit_message>
Extra credit 2 complete
</commit_message>
<xml_diff>
--- a/Extra Credit 2.docx
+++ b/Extra Credit 2.docx
@@ -22,35 +22,115 @@
           <w:sz w:val="28"/>
           <w:szCs w:val="28"/>
         </w:rPr>
-        <w:t xml:space="preserve">Extra Credit 2: </w:t>
-      </w:r>
-      <w:proofErr w:type="spellStart"/>
-      <w:r>
+        <w:t>Extra Credit 2: Leetcode problems</w:t>
+      </w:r>
+    </w:p>
+    <w:p>
+      <w:pPr>
+        <w:rPr>
+          <w:rFonts w:ascii="Quicksand" w:hAnsi="Quicksand"/>
+          <w:sz w:val="28"/>
+          <w:szCs w:val="28"/>
+        </w:rPr>
+      </w:pPr>
+      <w:r>
+        <w:rPr>
+          <w:rFonts w:ascii="Quicksand" w:hAnsi="Quicksand"/>
+          <w:sz w:val="28"/>
+          <w:szCs w:val="28"/>
+        </w:rPr>
+        <w:t xml:space="preserve">I solved 3 </w:t>
+      </w:r>
+      <w:r>
+        <w:rPr>
+          <w:rFonts w:ascii="Quicksand" w:hAnsi="Quicksand"/>
+          <w:sz w:val="28"/>
+          <w:szCs w:val="28"/>
+        </w:rPr>
+        <w:t>‘</w:t>
+      </w:r>
+      <w:r>
+        <w:rPr>
+          <w:rFonts w:ascii="Quicksand" w:hAnsi="Quicksand"/>
+          <w:sz w:val="28"/>
+          <w:szCs w:val="28"/>
+        </w:rPr>
+        <w:t>easy</w:t>
+      </w:r>
+      <w:r>
+        <w:rPr>
+          <w:rFonts w:ascii="Quicksand" w:hAnsi="Quicksand"/>
+          <w:sz w:val="28"/>
+          <w:szCs w:val="28"/>
+        </w:rPr>
+        <w:t>’</w:t>
+      </w:r>
+      <w:r>
+        <w:rPr>
+          <w:rFonts w:ascii="Quicksand" w:hAnsi="Quicksand"/>
+          <w:sz w:val="28"/>
+          <w:szCs w:val="28"/>
+        </w:rPr>
+        <w:t xml:space="preserve"> leet code problems:</w:t>
+      </w:r>
+    </w:p>
+    <w:p>
+      <w:pPr>
         <w:rPr>
           <w:rFonts w:ascii="Quicksand" w:hAnsi="Quicksand"/>
           <w:b/>
           <w:bCs/>
-          <w:color w:val="7030A0"/>
-          <w:sz w:val="28"/>
-          <w:szCs w:val="28"/>
-        </w:rPr>
-        <w:t>Leetcode</w:t>
-      </w:r>
-      <w:proofErr w:type="spellEnd"/>
+          <w:sz w:val="28"/>
+          <w:szCs w:val="28"/>
+        </w:rPr>
+      </w:pPr>
+      <w:r>
+        <w:rPr>
+          <w:rFonts w:ascii="Quicksand" w:hAnsi="Quicksand"/>
+          <w:sz w:val="28"/>
+          <w:szCs w:val="28"/>
+        </w:rPr>
+        <w:br/>
+      </w:r>
       <w:r>
         <w:rPr>
           <w:rFonts w:ascii="Quicksand" w:hAnsi="Quicksand"/>
           <w:b/>
           <w:bCs/>
-          <w:color w:val="7030A0"/>
-          <w:sz w:val="28"/>
-          <w:szCs w:val="28"/>
-        </w:rPr>
-        <w:t xml:space="preserve"> problems</w:t>
+          <w:sz w:val="28"/>
+          <w:szCs w:val="28"/>
+        </w:rPr>
+        <w:t>268. Missing number</w:t>
       </w:r>
     </w:p>
     <w:p>
       <w:pPr>
+        <w:ind w:left="720"/>
+        <w:rPr>
+          <w:rFonts w:ascii="Quicksand" w:hAnsi="Quicksand"/>
+          <w:sz w:val="28"/>
+          <w:szCs w:val="28"/>
+        </w:rPr>
+      </w:pPr>
+      <w:r>
+        <w:rPr>
+          <w:rFonts w:ascii="Quicksand" w:hAnsi="Quicksand"/>
+          <w:sz w:val="28"/>
+          <w:szCs w:val="28"/>
+        </w:rPr>
+        <w:t>I solved this by subtracting the sum of the array from the expected sum of array if all numbers in the range were included</w:t>
+      </w:r>
+      <w:r>
+        <w:rPr>
+          <w:rFonts w:ascii="Quicksand" w:hAnsi="Quicksand"/>
+          <w:sz w:val="28"/>
+          <w:szCs w:val="28"/>
+        </w:rPr>
+        <w:t>.</w:t>
+      </w:r>
+    </w:p>
+    <w:p>
+      <w:pPr>
         <w:rPr>
           <w:rFonts w:ascii="Quicksand" w:hAnsi="Quicksand"/>
           <w:b/>
@@ -62,88 +142,112 @@
       <w:r>
         <w:rPr>
           <w:rFonts w:ascii="Quicksand" w:hAnsi="Quicksand"/>
-          <w:sz w:val="28"/>
-          <w:szCs w:val="28"/>
-        </w:rPr>
-        <w:t xml:space="preserve">I solved 3 </w:t>
-      </w:r>
-      <w:r>
-        <w:rPr>
-          <w:rFonts w:ascii="Quicksand" w:hAnsi="Quicksand"/>
-          <w:sz w:val="28"/>
-          <w:szCs w:val="28"/>
-        </w:rPr>
-        <w:t>‘</w:t>
-      </w:r>
-      <w:r>
-        <w:rPr>
-          <w:rFonts w:ascii="Quicksand" w:hAnsi="Quicksand"/>
-          <w:sz w:val="28"/>
-          <w:szCs w:val="28"/>
-        </w:rPr>
-        <w:t>easy</w:t>
-      </w:r>
-      <w:r>
-        <w:rPr>
-          <w:rFonts w:ascii="Quicksand" w:hAnsi="Quicksand"/>
-          <w:sz w:val="28"/>
-          <w:szCs w:val="28"/>
-        </w:rPr>
-        <w:t>’</w:t>
-      </w:r>
-      <w:r>
-        <w:rPr>
-          <w:rFonts w:ascii="Quicksand" w:hAnsi="Quicksand"/>
-          <w:sz w:val="28"/>
-          <w:szCs w:val="28"/>
-        </w:rPr>
-        <w:t xml:space="preserve"> </w:t>
-      </w:r>
-      <w:proofErr w:type="spellStart"/>
-      <w:r>
-        <w:rPr>
-          <w:rFonts w:ascii="Quicksand" w:hAnsi="Quicksand"/>
-          <w:sz w:val="28"/>
-          <w:szCs w:val="28"/>
-        </w:rPr>
-        <w:t>leet</w:t>
-      </w:r>
-      <w:proofErr w:type="spellEnd"/>
-      <w:r>
-        <w:rPr>
-          <w:rFonts w:ascii="Quicksand" w:hAnsi="Quicksand"/>
-          <w:sz w:val="28"/>
-          <w:szCs w:val="28"/>
-        </w:rPr>
-        <w:t xml:space="preserve"> code problems:</w:t>
-      </w:r>
-      <w:r>
-        <w:rPr>
-          <w:rFonts w:ascii="Quicksand" w:hAnsi="Quicksand"/>
-          <w:sz w:val="28"/>
-          <w:szCs w:val="28"/>
-        </w:rPr>
-        <w:br/>
-      </w:r>
-      <w:r>
-        <w:rPr>
-          <w:rFonts w:ascii="Quicksand" w:hAnsi="Quicksand"/>
           <w:b/>
           <w:bCs/>
           <w:sz w:val="28"/>
           <w:szCs w:val="28"/>
         </w:rPr>
-        <w:t>268. Missing number</w:t>
+        <w:t>1356. Sort integers by number of 1 bits</w:t>
       </w:r>
     </w:p>
     <w:p>
       <w:pPr>
-        <w:rPr>
-          <w:rFonts w:ascii="Quicksand" w:hAnsi="Quicksand"/>
-          <w:sz w:val="28"/>
-          <w:szCs w:val="28"/>
-        </w:rPr>
-      </w:pPr>
+        <w:ind w:left="720"/>
+        <w:rPr>
+          <w:rFonts w:ascii="Quicksand" w:hAnsi="Quicksand"/>
+          <w:sz w:val="28"/>
+          <w:szCs w:val="28"/>
+        </w:rPr>
+      </w:pPr>
+      <w:r>
+        <w:rPr>
+          <w:rFonts w:ascii="Quicksand" w:hAnsi="Quicksand"/>
+          <w:sz w:val="28"/>
+          <w:szCs w:val="28"/>
+        </w:rPr>
+        <w:t xml:space="preserve">I used </w:t>
+      </w:r>
+      <w:r>
+        <w:rPr>
+          <w:rFonts w:ascii="Quicksand" w:hAnsi="Quicksand"/>
+          <w:sz w:val="28"/>
+          <w:szCs w:val="28"/>
+        </w:rPr>
+        <w:t>quicksort to sort the integers, using the value at the end of the array as the pivot each time, and adding logic to compare bit values alongside the integer values</w:t>
+      </w:r>
+      <w:r>
+        <w:rPr>
+          <w:rFonts w:ascii="Quicksand" w:hAnsi="Quicksand"/>
+          <w:sz w:val="28"/>
+          <w:szCs w:val="28"/>
+        </w:rPr>
+        <w:t xml:space="preserve"> with each step.</w:t>
+      </w:r>
+    </w:p>
+    <w:p>
+      <w:pPr>
+        <w:rPr>
+          <w:rFonts w:ascii="Quicksand" w:hAnsi="Quicksand"/>
+          <w:b/>
+          <w:bCs/>
+          <w:sz w:val="28"/>
+          <w:szCs w:val="28"/>
+        </w:rPr>
+      </w:pPr>
+      <w:r>
+        <w:rPr>
+          <w:rFonts w:ascii="Quicksand" w:hAnsi="Quicksand"/>
+          <w:b/>
+          <w:bCs/>
+          <w:sz w:val="28"/>
+          <w:szCs w:val="28"/>
+        </w:rPr>
+        <w:t>1859. Sorting the sentence</w:t>
+      </w:r>
+    </w:p>
+    <w:p>
+      <w:pPr>
+        <w:ind w:left="720"/>
+        <w:rPr>
+          <w:rFonts w:ascii="Quicksand" w:hAnsi="Quicksand"/>
+          <w:sz w:val="28"/>
+          <w:szCs w:val="28"/>
+        </w:rPr>
+      </w:pPr>
+      <w:r>
+        <w:rPr>
+          <w:rFonts w:ascii="Quicksand" w:hAnsi="Quicksand"/>
+          <w:sz w:val="28"/>
+          <w:szCs w:val="28"/>
+        </w:rPr>
+        <w:t>This was a fairly easy problem. I split the sentence at the whitespace, extracted the numeric value of the character at the end of the word, placed that word in an array at the index of its position in the sentence, and returned the words joined as a string.</w:t>
+      </w:r>
+    </w:p>
+    <w:p>
+      <w:pPr>
+        <w:rPr>
+          <w:rFonts w:ascii="Quicksand" w:hAnsi="Quicksand"/>
+          <w:sz w:val="28"/>
+          <w:szCs w:val="28"/>
+        </w:rPr>
+      </w:pPr>
+    </w:p>
+    <w:p>
+      <w:pPr>
+        <w:rPr>
+          <w:rFonts w:ascii="Quicksand" w:hAnsi="Quicksand"/>
+          <w:sz w:val="28"/>
+          <w:szCs w:val="28"/>
+        </w:rPr>
+      </w:pPr>
+      <w:r>
+        <w:rPr>
+          <w:rFonts w:ascii="Quicksand" w:hAnsi="Quicksand"/>
+          <w:sz w:val="28"/>
+          <w:szCs w:val="28"/>
+        </w:rPr>
+        <w:t>I worked on my own on these problems.</w:t>
+      </w:r>
     </w:p>
     <w:sectPr>
       <w:pgSz w:w="12240" w:h="15840"/>
@@ -691,6 +795,58 @@
       <w:contextualSpacing/>
     </w:pPr>
   </w:style>
+  <w:style w:type="paragraph" w:styleId="HTMLPreformatted">
+    <w:name w:val="HTML Preformatted"/>
+    <w:basedOn w:val="Normal"/>
+    <w:link w:val="HTMLPreformattedChar"/>
+    <w:uiPriority w:val="99"/>
+    <w:semiHidden/>
+    <w:unhideWhenUsed/>
+    <w:rsid w:val="00F5078D"/>
+    <w:pPr>
+      <w:tabs>
+        <w:tab w:val="left" w:pos="916"/>
+        <w:tab w:val="left" w:pos="1832"/>
+        <w:tab w:val="left" w:pos="2748"/>
+        <w:tab w:val="left" w:pos="3664"/>
+        <w:tab w:val="left" w:pos="4580"/>
+        <w:tab w:val="left" w:pos="5496"/>
+        <w:tab w:val="left" w:pos="6412"/>
+        <w:tab w:val="left" w:pos="7328"/>
+        <w:tab w:val="left" w:pos="8244"/>
+        <w:tab w:val="left" w:pos="9160"/>
+        <w:tab w:val="left" w:pos="10076"/>
+        <w:tab w:val="left" w:pos="10992"/>
+        <w:tab w:val="left" w:pos="11908"/>
+        <w:tab w:val="left" w:pos="12824"/>
+        <w:tab w:val="left" w:pos="13740"/>
+        <w:tab w:val="left" w:pos="14656"/>
+      </w:tabs>
+      <w:spacing w:after="0" w:line="240" w:lineRule="auto"/>
+    </w:pPr>
+    <w:rPr>
+      <w:rFonts w:ascii="Courier New" w:eastAsia="Times New Roman" w:hAnsi="Courier New" w:cs="Courier New"/>
+      <w:kern w:val="0"/>
+      <w:sz w:val="20"/>
+      <w:szCs w:val="20"/>
+      <w14:ligatures w14:val="none"/>
+    </w:rPr>
+  </w:style>
+  <w:style w:type="character" w:customStyle="1" w:styleId="HTMLPreformattedChar">
+    <w:name w:val="HTML Preformatted Char"/>
+    <w:basedOn w:val="DefaultParagraphFont"/>
+    <w:link w:val="HTMLPreformatted"/>
+    <w:uiPriority w:val="99"/>
+    <w:semiHidden/>
+    <w:rsid w:val="00F5078D"/>
+    <w:rPr>
+      <w:rFonts w:ascii="Courier New" w:eastAsia="Times New Roman" w:hAnsi="Courier New" w:cs="Courier New"/>
+      <w:kern w:val="0"/>
+      <w:sz w:val="20"/>
+      <w:szCs w:val="20"/>
+      <w14:ligatures w14:val="none"/>
+    </w:rPr>
+  </w:style>
 </w:styles>
 </file>
 

</xml_diff>